<commit_message>
change ba andal rkl rpl to phpword
</commit_message>
<xml_diff>
--- a/public/template_berita_acara_arr.docx
+++ b/public/template_berita_acara_arr.docx
@@ -453,6 +453,16 @@
           <w:szCs w:val="22"/>
           <w:lang w:val="it-IT"/>
         </w:rPr>
+        <w:t>$</w:t>
+      </w:r>
+      <w:r>
+        <w:rPr>
+          <w:b/>
+          <w:bCs/>
+          <w:sz w:val="22"/>
+          <w:szCs w:val="22"/>
+          <w:lang w:val="it-IT"/>
+        </w:rPr>
         <w:t>{authority_big}</w:t>
       </w:r>
     </w:p>
@@ -505,12 +515,9 @@
           <w:sz w:val="22"/>
           <w:szCs w:val="22"/>
         </w:rPr>
-        <w:t>{project_title_big}</w:t>
-      </w:r>
-    </w:p>
-    <w:p>
-      <w:pPr>
-        <w:jc w:val="center"/>
+        <w:t>$</w:t>
+      </w:r>
+      <w:r>
         <w:rPr>
           <w:b/>
           <w:bCs/>
@@ -518,8 +525,12 @@
           <w:sz w:val="22"/>
           <w:szCs w:val="22"/>
         </w:rPr>
-      </w:pPr>
-      <w:r>
+        <w:t>{project_title_big}</w:t>
+      </w:r>
+    </w:p>
+    <w:p>
+      <w:pPr>
+        <w:jc w:val="center"/>
         <w:rPr>
           <w:b/>
           <w:bCs/>
@@ -527,7 +538,26 @@
           <w:sz w:val="22"/>
           <w:szCs w:val="22"/>
         </w:rPr>
+      </w:pPr>
+      <w:r>
+        <w:rPr>
+          <w:b/>
+          <w:bCs/>
+          <w:noProof/>
+          <w:sz w:val="22"/>
+          <w:szCs w:val="22"/>
+        </w:rPr>
         <w:t xml:space="preserve">OLEH </w:t>
+      </w:r>
+      <w:r>
+        <w:rPr>
+          <w:b/>
+          <w:bCs/>
+          <w:noProof/>
+          <w:sz w:val="22"/>
+          <w:szCs w:val="22"/>
+        </w:rPr>
+        <w:t>$</w:t>
       </w:r>
       <w:r>
         <w:rPr>
@@ -599,6 +629,13 @@
           <w:sz w:val="22"/>
           <w:szCs w:val="22"/>
         </w:rPr>
+        <w:t>$</w:t>
+      </w:r>
+      <w:r>
+        <w:rPr>
+          <w:sz w:val="22"/>
+          <w:szCs w:val="22"/>
+        </w:rPr>
         <w:t>{year}</w:t>
       </w:r>
     </w:p>
@@ -674,6 +711,14 @@
         <w:rPr>
           <w:sz w:val="22"/>
           <w:szCs w:val="22"/>
+          <w:lang w:val="sv-SE"/>
+        </w:rPr>
+        <w:t>$</w:t>
+      </w:r>
+      <w:r>
+        <w:rPr>
+          <w:sz w:val="22"/>
+          <w:szCs w:val="22"/>
         </w:rPr>
         <w:t>{meeting_date}</w:t>
       </w:r>
@@ -737,6 +782,14 @@
           <w:szCs w:val="22"/>
           <w:lang w:val="sv-SE"/>
         </w:rPr>
+        <w:t>$</w:t>
+      </w:r>
+      <w:r>
+        <w:rPr>
+          <w:sz w:val="22"/>
+          <w:szCs w:val="22"/>
+          <w:lang w:val="sv-SE"/>
+        </w:rPr>
         <w:t>{meeting_location}</w:t>
       </w:r>
     </w:p>
@@ -788,6 +841,13 @@
         <w:rPr>
           <w:sz w:val="22"/>
           <w:szCs w:val="22"/>
+        </w:rPr>
+        <w:t>$</w:t>
+      </w:r>
+      <w:r>
+        <w:rPr>
+          <w:sz w:val="22"/>
+          <w:szCs w:val="22"/>
           <w:lang w:val="en-ID"/>
         </w:rPr>
         <w:t>{pemrakarsa}</w:t>
@@ -843,6 +903,13 @@
         <w:rPr>
           <w:sz w:val="22"/>
           <w:szCs w:val="22"/>
+        </w:rPr>
+        <w:t>$</w:t>
+      </w:r>
+      <w:r>
+        <w:rPr>
+          <w:sz w:val="22"/>
+          <w:szCs w:val="22"/>
           <w:lang w:val="en-ID"/>
         </w:rPr>
         <w:t>{pic}</w:t>
@@ -907,6 +974,15 @@
       </w:r>
       <w:r>
         <w:rPr>
+          <w:color w:val="000000"/>
+          <w:sz w:val="22"/>
+          <w:szCs w:val="22"/>
+          <w:lang w:val="sv-SE"/>
+        </w:rPr>
+        <w:t>$</w:t>
+      </w:r>
+      <w:r>
+        <w:rPr>
           <w:iCs/>
           <w:color w:val="000000"/>
           <w:sz w:val="22"/>
@@ -967,6 +1043,14 @@
           <w:szCs w:val="22"/>
           <w:lang w:val="sv-SE"/>
         </w:rPr>
+        <w:t>$</w:t>
+      </w:r>
+      <w:r>
+        <w:rPr>
+          <w:sz w:val="22"/>
+          <w:szCs w:val="22"/>
+          <w:lang w:val="sv-SE"/>
+        </w:rPr>
         <w:t>{ketua_tuk_position}</w:t>
       </w:r>
     </w:p>
@@ -1011,6 +1095,15 @@
           <w:lang w:val="es-ES"/>
         </w:rPr>
         <w:t xml:space="preserve"> </w:t>
+      </w:r>
+      <w:r>
+        <w:rPr>
+          <w:color w:val="000000"/>
+          <w:sz w:val="22"/>
+          <w:szCs w:val="22"/>
+          <w:lang w:val="es-ES"/>
+        </w:rPr>
+        <w:t>$</w:t>
       </w:r>
       <w:r>
         <w:rPr>
@@ -1091,6 +1184,14 @@
           <w:szCs w:val="22"/>
           <w:lang w:val="fi-FI"/>
         </w:rPr>
+        <w:t>$</w:t>
+      </w:r>
+      <w:r>
+        <w:rPr>
+          <w:sz w:val="22"/>
+          <w:szCs w:val="22"/>
+          <w:lang w:val="fi-FI"/>
+        </w:rPr>
         <w:t>{authority}</w:t>
       </w:r>
       <w:r>
@@ -1120,7 +1221,14 @@
           <w:sz w:val="22"/>
           <w:szCs w:val="22"/>
         </w:rPr>
-        <w:t>{#tuk_member}</w:t>
+        <w:t>$</w:t>
+      </w:r>
+      <w:r>
+        <w:rPr>
+          <w:sz w:val="22"/>
+          <w:szCs w:val="22"/>
+        </w:rPr>
+        <w:t>{tuk_member}</w:t>
       </w:r>
     </w:p>
     <w:p>
@@ -1141,6 +1249,13 @@
           <w:sz w:val="22"/>
           <w:szCs w:val="22"/>
         </w:rPr>
+        <w:t>$</w:t>
+      </w:r>
+      <w:r>
+        <w:rPr>
+          <w:sz w:val="22"/>
+          <w:szCs w:val="22"/>
+        </w:rPr>
         <w:t>{name}</w:t>
       </w:r>
     </w:p>
@@ -1157,6 +1272,13 @@
           <w:szCs w:val="22"/>
         </w:rPr>
       </w:pPr>
+      <w:r>
+        <w:rPr>
+          <w:sz w:val="22"/>
+          <w:szCs w:val="22"/>
+        </w:rPr>
+        <w:t>$</w:t>
+      </w:r>
       <w:r>
         <w:rPr>
           <w:sz w:val="22"/>
@@ -1272,7 +1394,7 @@
           <w:sz w:val="22"/>
           <w:szCs w:val="22"/>
         </w:rPr>
-        <w:t xml:space="preserve"> {project_title}</w:t>
+        <w:t xml:space="preserve"> </w:t>
       </w:r>
       <w:r>
         <w:rPr>
@@ -1280,6 +1402,22 @@
           <w:sz w:val="22"/>
           <w:szCs w:val="22"/>
         </w:rPr>
+        <w:t>$</w:t>
+      </w:r>
+      <w:r>
+        <w:rPr>
+          <w:noProof/>
+          <w:sz w:val="22"/>
+          <w:szCs w:val="22"/>
+        </w:rPr>
+        <w:t>{project_title}</w:t>
+      </w:r>
+      <w:r>
+        <w:rPr>
+          <w:noProof/>
+          <w:sz w:val="22"/>
+          <w:szCs w:val="22"/>
+        </w:rPr>
         <w:t xml:space="preserve"> </w:t>
       </w:r>
       <w:r>
@@ -1296,7 +1434,23 @@
           <w:sz w:val="22"/>
           <w:szCs w:val="22"/>
         </w:rPr>
-        <w:t xml:space="preserve"> {pemrakarsa}</w:t>
+        <w:t xml:space="preserve"> </w:t>
+      </w:r>
+      <w:r>
+        <w:rPr>
+          <w:noProof/>
+          <w:sz w:val="22"/>
+          <w:szCs w:val="22"/>
+        </w:rPr>
+        <w:t>$</w:t>
+      </w:r>
+      <w:r>
+        <w:rPr>
+          <w:noProof/>
+          <w:sz w:val="22"/>
+          <w:szCs w:val="22"/>
+        </w:rPr>
+        <w:t>{pemrakarsa}</w:t>
       </w:r>
       <w:r>
         <w:rPr>
@@ -1335,6 +1489,13 @@
           <w:szCs w:val="22"/>
         </w:rPr>
       </w:pPr>
+      <w:r>
+        <w:rPr>
+          <w:sz w:val="22"/>
+          <w:szCs w:val="22"/>
+        </w:rPr>
+        <w:t>$</w:t>
+      </w:r>
       <w:r>
         <w:rPr>
           <w:sz w:val="22"/>
@@ -1452,7 +1613,23 @@
           <w:szCs w:val="22"/>
           <w:lang w:val="it-IT"/>
         </w:rPr>
-        <w:t xml:space="preserve"> Uji Kelayakan {authority}</w:t>
+        <w:t xml:space="preserve"> Uji Kelayakan </w:t>
+      </w:r>
+      <w:r>
+        <w:rPr>
+          <w:sz w:val="22"/>
+          <w:szCs w:val="22"/>
+          <w:lang w:val="it-IT"/>
+        </w:rPr>
+        <w:t>$</w:t>
+      </w:r>
+      <w:r>
+        <w:rPr>
+          <w:sz w:val="22"/>
+          <w:szCs w:val="22"/>
+          <w:lang w:val="it-IT"/>
+        </w:rPr>
+        <w:t>{authority}</w:t>
       </w:r>
       <w:r>
         <w:rPr>
@@ -1535,13 +1712,29 @@
           <w:sz w:val="22"/>
           <w:szCs w:val="22"/>
         </w:rPr>
-        <w:t xml:space="preserve"> Uji Kelayakan {authority}</w:t>
+        <w:t xml:space="preserve"> Uji Kelayakan </w:t>
       </w:r>
       <w:r>
         <w:rPr>
           <w:color w:val="000000"/>
           <w:sz w:val="22"/>
           <w:szCs w:val="22"/>
+        </w:rPr>
+        <w:t>$</w:t>
+      </w:r>
+      <w:r>
+        <w:rPr>
+          <w:color w:val="000000"/>
+          <w:sz w:val="22"/>
+          <w:szCs w:val="22"/>
+        </w:rPr>
+        <w:t>{authority}</w:t>
+      </w:r>
+      <w:r>
+        <w:rPr>
+          <w:color w:val="000000"/>
+          <w:sz w:val="22"/>
+          <w:szCs w:val="22"/>
           <w:lang w:val="id-ID"/>
         </w:rPr>
         <w:t xml:space="preserve"> ini akan disampaikan pada rapat </w:t>
@@ -1562,6 +1755,14 @@
           <w:lang w:val="id-ID"/>
         </w:rPr>
         <w:t xml:space="preserve"> </w:t>
+      </w:r>
+      <w:r>
+        <w:rPr>
+          <w:color w:val="000000"/>
+          <w:sz w:val="22"/>
+          <w:szCs w:val="22"/>
+        </w:rPr>
+        <w:t>$</w:t>
       </w:r>
       <w:r>
         <w:rPr>
@@ -1835,6 +2036,16 @@
                 <w:szCs w:val="22"/>
                 <w:u w:val="single"/>
               </w:rPr>
+              <w:t>$</w:t>
+            </w:r>
+            <w:r>
+              <w:rPr>
+                <w:b/>
+                <w:bCs/>
+                <w:sz w:val="22"/>
+                <w:szCs w:val="22"/>
+                <w:u w:val="single"/>
+              </w:rPr>
               <w:t>{pic}</w:t>
             </w:r>
           </w:p>
@@ -1860,7 +2071,34 @@
                 <w:szCs w:val="22"/>
                 <w:lang w:val="sv-SE"/>
               </w:rPr>
-              <w:t>{pic_position} {pemrakarsa}</w:t>
+              <w:t>$</w:t>
+            </w:r>
+            <w:r>
+              <w:rPr>
+                <w:color w:val="000000"/>
+                <w:sz w:val="22"/>
+                <w:szCs w:val="22"/>
+                <w:lang w:val="sv-SE"/>
+              </w:rPr>
+              <w:t xml:space="preserve">{pic_position} </w:t>
+            </w:r>
+            <w:r>
+              <w:rPr>
+                <w:color w:val="000000"/>
+                <w:sz w:val="22"/>
+                <w:szCs w:val="22"/>
+                <w:lang w:val="sv-SE"/>
+              </w:rPr>
+              <w:t>$</w:t>
+            </w:r>
+            <w:r>
+              <w:rPr>
+                <w:color w:val="000000"/>
+                <w:sz w:val="22"/>
+                <w:szCs w:val="22"/>
+                <w:lang w:val="sv-SE"/>
+              </w:rPr>
+              <w:t>{pemrakarsa}</w:t>
             </w:r>
           </w:p>
         </w:tc>
@@ -1919,6 +2157,17 @@
                 <w:szCs w:val="22"/>
                 <w:u w:val="single"/>
               </w:rPr>
+              <w:t>$</w:t>
+            </w:r>
+            <w:r>
+              <w:rPr>
+                <w:b/>
+                <w:bCs/>
+                <w:color w:val="000000"/>
+                <w:sz w:val="22"/>
+                <w:szCs w:val="22"/>
+                <w:u w:val="single"/>
+              </w:rPr>
               <w:t>{ketua_tuk_name}</w:t>
             </w:r>
           </w:p>
@@ -1935,6 +2184,14 @@
                 <w:szCs w:val="22"/>
               </w:rPr>
             </w:pPr>
+            <w:r>
+              <w:rPr>
+                <w:color w:val="000000"/>
+                <w:sz w:val="22"/>
+                <w:szCs w:val="22"/>
+              </w:rPr>
+              <w:t>$</w:t>
+            </w:r>
             <w:r>
               <w:rPr>
                 <w:color w:val="000000"/>
@@ -1968,7 +2225,25 @@
                 <w:szCs w:val="22"/>
                 <w:lang w:val="es-ES"/>
               </w:rPr>
-              <w:t>Uji Kelayakan {authority}</w:t>
+              <w:t xml:space="preserve">Uji Kelayakan </w:t>
+            </w:r>
+            <w:r>
+              <w:rPr>
+                <w:color w:val="000000"/>
+                <w:sz w:val="22"/>
+                <w:szCs w:val="22"/>
+                <w:lang w:val="es-ES"/>
+              </w:rPr>
+              <w:t>$</w:t>
+            </w:r>
+            <w:r>
+              <w:rPr>
+                <w:color w:val="000000"/>
+                <w:sz w:val="22"/>
+                <w:szCs w:val="22"/>
+                <w:lang w:val="es-ES"/>
+              </w:rPr>
+              <w:t>{authority}</w:t>
             </w:r>
           </w:p>
         </w:tc>

</xml_diff>